<commit_message>
Apunts i treball de mòdul
</commit_message>
<xml_diff>
--- a/PHP/Apunts/Apunts PHP....docx
+++ b/PHP/Apunts/Apunts PHP....docx
@@ -22,6 +22,17 @@
           <w:szCs w:val="28"/>
           <w:u w:val="single"/>
         </w:rPr>
+        <w:t xml:space="preserve">UF1844: </w:t>
+      </w:r>
+      <w:r>
+        <w:rPr>
+          <w:rFonts w:ascii="Arial" w:hAnsi="Arial" w:cs="Arial"/>
+          <w:b/>
+          <w:bCs/>
+          <w:sz w:val="28"/>
+          <w:szCs w:val="28"/>
+          <w:u w:val="single"/>
+        </w:rPr>
         <w:t xml:space="preserve">Módulo PHP </w:t>
       </w:r>
     </w:p>
@@ -59,21 +70,32 @@
           <w:bCs/>
           <w:u w:val="single"/>
         </w:rPr>
-        <w:t>Introducción a PHP</w:t>
-      </w:r>
-    </w:p>
-    <w:p>
-      <w:pPr>
-        <w:rPr>
-          <w:rFonts w:ascii="Arial" w:hAnsi="Arial" w:cs="Arial"/>
+        <w:t>Introducción a PH</w:t>
+      </w:r>
+      <w:bookmarkStart w:id="0" w:name="_GoBack"/>
+      <w:bookmarkEnd w:id="0"/>
+      <w:r>
+        <w:rPr>
+          <w:rFonts w:ascii="Arial" w:hAnsi="Arial" w:cs="Arial"/>
+          <w:b/>
+          <w:bCs/>
           <w:u w:val="single"/>
         </w:rPr>
-      </w:pPr>
-      <w:r>
+        <w:t>P</w:t>
+      </w:r>
+    </w:p>
+    <w:p>
+      <w:pPr>
         <w:rPr>
           <w:rFonts w:ascii="Arial" w:hAnsi="Arial" w:cs="Arial"/>
           <w:u w:val="single"/>
         </w:rPr>
+      </w:pPr>
+      <w:r>
+        <w:rPr>
+          <w:rFonts w:ascii="Arial" w:hAnsi="Arial" w:cs="Arial"/>
+          <w:u w:val="single"/>
+        </w:rPr>
         <w:t>¿Qué es PHP?</w:t>
       </w:r>
     </w:p>
@@ -246,21 +268,7 @@
         <w:rPr>
           <w:rFonts w:ascii="Arial" w:hAnsi="Arial" w:cs="Arial"/>
         </w:rPr>
-        <w:t>Los archivos PHP tienen la extensión “.</w:t>
-      </w:r>
-      <w:proofErr w:type="spellStart"/>
-      <w:r>
-        <w:rPr>
-          <w:rFonts w:ascii="Arial" w:hAnsi="Arial" w:cs="Arial"/>
-        </w:rPr>
-        <w:t>php</w:t>
-      </w:r>
-      <w:proofErr w:type="spellEnd"/>
-      <w:r>
-        <w:rPr>
-          <w:rFonts w:ascii="Arial" w:hAnsi="Arial" w:cs="Arial"/>
-        </w:rPr>
-        <w:t xml:space="preserve">”. </w:t>
+        <w:t xml:space="preserve">Los archivos PHP tienen la extensión “.php”. </w:t>
       </w:r>
     </w:p>
     <w:p>
@@ -550,7 +558,20 @@
         <w:rPr>
           <w:rFonts w:ascii="Arial" w:hAnsi="Arial" w:cs="Arial"/>
         </w:rPr>
-        <w:t>PHP se ejecuta en varias plataformas (Windows, Linux (apache), Unix, Mac OS X, etc.)</w:t>
+        <w:t xml:space="preserve">PHP </w:t>
+      </w:r>
+      <w:r>
+        <w:rPr>
+          <w:rFonts w:ascii="Arial" w:hAnsi="Arial" w:cs="Arial"/>
+          <w:b/>
+        </w:rPr>
+        <w:t>se ejecuta en varias plataformas</w:t>
+      </w:r>
+      <w:r>
+        <w:rPr>
+          <w:rFonts w:ascii="Arial" w:hAnsi="Arial" w:cs="Arial"/>
+        </w:rPr>
+        <w:t xml:space="preserve"> (Windows, Linux (apache), Unix, Mac OS X, etc.)</w:t>
       </w:r>
       <w:r>
         <w:rPr>
@@ -575,7 +596,20 @@
           <w:rFonts w:ascii="Arial" w:hAnsi="Arial" w:cs="Arial"/>
         </w:rPr>
         <w:lastRenderedPageBreak/>
-        <w:t>PHP es compatible con casi todos los servidores que se utilizan en la actualidad (Apache, IIS, etc.)</w:t>
+        <w:t xml:space="preserve">PHP es </w:t>
+      </w:r>
+      <w:r>
+        <w:rPr>
+          <w:rFonts w:ascii="Arial" w:hAnsi="Arial" w:cs="Arial"/>
+          <w:b/>
+        </w:rPr>
+        <w:t>compatible con casi todos los servidores que se utilizan en la actualidad</w:t>
+      </w:r>
+      <w:r>
+        <w:rPr>
+          <w:rFonts w:ascii="Arial" w:hAnsi="Arial" w:cs="Arial"/>
+        </w:rPr>
+        <w:t xml:space="preserve"> (Apache, IIS, etc.)</w:t>
       </w:r>
     </w:p>
     <w:p>
@@ -593,7 +627,20 @@
         <w:rPr>
           <w:rFonts w:ascii="Arial" w:hAnsi="Arial" w:cs="Arial"/>
         </w:rPr>
-        <w:t>PHP admite una amplia gama de bases de datos (</w:t>
+        <w:t xml:space="preserve">PHP </w:t>
+      </w:r>
+      <w:r>
+        <w:rPr>
+          <w:rFonts w:ascii="Arial" w:hAnsi="Arial" w:cs="Arial"/>
+          <w:b/>
+        </w:rPr>
+        <w:t>admite una amplia gama de bases de datos</w:t>
+      </w:r>
+      <w:r>
+        <w:rPr>
+          <w:rFonts w:ascii="Arial" w:hAnsi="Arial" w:cs="Arial"/>
+        </w:rPr>
+        <w:t xml:space="preserve"> (</w:t>
       </w:r>
       <w:proofErr w:type="spellStart"/>
       <w:r>
@@ -903,6 +950,7 @@
       <w:r>
         <w:rPr>
           <w:rFonts w:ascii="Arial" w:hAnsi="Arial" w:cs="Arial"/>
+          <w:b/>
         </w:rPr>
         <w:t xml:space="preserve">Se ejecuta un script PHP en el servidor y el </w:t>
       </w:r>
@@ -910,6 +958,7 @@
       <w:r>
         <w:rPr>
           <w:rFonts w:ascii="Arial" w:hAnsi="Arial" w:cs="Arial"/>
+          <w:b/>
         </w:rPr>
         <w:t>resutlado</w:t>
       </w:r>
@@ -917,8 +966,15 @@
       <w:r>
         <w:rPr>
           <w:rFonts w:ascii="Arial" w:hAnsi="Arial" w:cs="Arial"/>
-        </w:rPr>
-        <w:t xml:space="preserve"> HTML sin formato se envía de vuelta al navegador. </w:t>
+          <w:b/>
+        </w:rPr>
+        <w:t xml:space="preserve"> HTML sin formato se envía de vuelta al navegador</w:t>
+      </w:r>
+      <w:r>
+        <w:rPr>
+          <w:rFonts w:ascii="Arial" w:hAnsi="Arial" w:cs="Arial"/>
+        </w:rPr>
+        <w:t xml:space="preserve">. </w:t>
       </w:r>
     </w:p>
     <w:p>
@@ -4216,37 +4272,12 @@
           <w:lang w:val="en-US"/>
         </w:rPr>
       </w:pPr>
-      <w:proofErr w:type="spellStart"/>
       <w:r>
         <w:rPr>
           <w:rFonts w:ascii="Arial" w:hAnsi="Arial" w:cs="Arial"/>
           <w:lang w:val="en-US"/>
         </w:rPr>
-        <w:t>Instalación</w:t>
-      </w:r>
-      <w:proofErr w:type="spellEnd"/>
-      <w:r>
-        <w:rPr>
-          <w:rFonts w:ascii="Arial" w:hAnsi="Arial" w:cs="Arial"/>
-          <w:lang w:val="en-US"/>
-        </w:rPr>
-        <w:t xml:space="preserve"> PHP </w:t>
-      </w:r>
-      <w:proofErr w:type="spellStart"/>
-      <w:r>
-        <w:rPr>
-          <w:rFonts w:ascii="Arial" w:hAnsi="Arial" w:cs="Arial"/>
-          <w:lang w:val="en-US"/>
-        </w:rPr>
-        <w:t>Pluggin</w:t>
-      </w:r>
-      <w:proofErr w:type="spellEnd"/>
-      <w:r>
-        <w:rPr>
-          <w:rFonts w:ascii="Arial" w:hAnsi="Arial" w:cs="Arial"/>
-          <w:lang w:val="en-US"/>
-        </w:rPr>
-        <w:t xml:space="preserve">: Extensions: PHP </w:t>
+        <w:t xml:space="preserve">Instalación PHP Pluggin: Extensions: PHP </w:t>
       </w:r>
       <w:proofErr w:type="spellStart"/>
       <w:r>
@@ -4429,23 +4460,7 @@
           <w:rFonts w:ascii="Arial" w:hAnsi="Arial" w:cs="Arial"/>
           <w:u w:val="single"/>
         </w:rPr>
-        <w:t xml:space="preserve">Declaraciones </w:t>
-      </w:r>
-      <w:proofErr w:type="spellStart"/>
-      <w:r>
-        <w:rPr>
-          <w:rFonts w:ascii="Arial" w:hAnsi="Arial" w:cs="Arial"/>
-          <w:u w:val="single"/>
-        </w:rPr>
-        <w:t>print</w:t>
-      </w:r>
-      <w:proofErr w:type="spellEnd"/>
-      <w:r>
-        <w:rPr>
-          <w:rFonts w:ascii="Arial" w:hAnsi="Arial" w:cs="Arial"/>
-          <w:u w:val="single"/>
-        </w:rPr>
-        <w:t>/echo</w:t>
+        <w:t>Declaraciones print/echo</w:t>
       </w:r>
     </w:p>
     <w:p>
@@ -6412,7 +6427,23 @@
           <w:rFonts w:ascii="Arial" w:hAnsi="Arial" w:cs="Arial"/>
           <w:iCs/>
         </w:rPr>
-        <w:t xml:space="preserve"> info: Nos devuelve un </w:t>
+        <w:t xml:space="preserve"> </w:t>
+      </w:r>
+      <w:proofErr w:type="spellStart"/>
+      <w:r>
+        <w:rPr>
+          <w:rFonts w:ascii="Arial" w:hAnsi="Arial" w:cs="Arial"/>
+          <w:iCs/>
+        </w:rPr>
+        <w:t>info</w:t>
+      </w:r>
+      <w:proofErr w:type="spellEnd"/>
+      <w:r>
+        <w:rPr>
+          <w:rFonts w:ascii="Arial" w:hAnsi="Arial" w:cs="Arial"/>
+          <w:iCs/>
+        </w:rPr>
+        <w:t xml:space="preserve">: Nos devuelve un </w:t>
       </w:r>
       <w:proofErr w:type="spellStart"/>
       <w:r>
@@ -8394,17 +8425,8 @@
           <w:rFonts w:ascii="Arial" w:hAnsi="Arial" w:cs="Arial"/>
           <w:lang w:val="en-US"/>
         </w:rPr>
-        <w:t>&lt;?</w:t>
-      </w:r>
-      <w:proofErr w:type="spellStart"/>
-      <w:r>
-        <w:rPr>
-          <w:rFonts w:ascii="Arial" w:hAnsi="Arial" w:cs="Arial"/>
-          <w:lang w:val="en-US"/>
-        </w:rPr>
-        <w:t>php</w:t>
-      </w:r>
-      <w:proofErr w:type="spellEnd"/>
+        <w:t>&lt;?php</w:t>
+      </w:r>
     </w:p>
     <w:p>
       <w:pPr>
@@ -10019,20 +10041,8 @@
           <w:szCs w:val="21"/>
           <w:lang w:val="en-US" w:eastAsia="es-ES"/>
         </w:rPr>
-        <w:t>&lt;?</w:t>
-      </w:r>
-      <w:proofErr w:type="spellStart"/>
-      <w:r>
-        <w:rPr>
-          <w:rFonts w:ascii="Consolas" w:eastAsia="Times New Roman" w:hAnsi="Consolas" w:cs="Times New Roman"/>
-          <w:color w:val="569CD6"/>
-          <w:sz w:val="21"/>
-          <w:szCs w:val="21"/>
-          <w:lang w:val="en-US" w:eastAsia="es-ES"/>
-        </w:rPr>
-        <w:t>php</w:t>
-      </w:r>
-      <w:proofErr w:type="spellEnd"/>
+        <w:t>&lt;?php</w:t>
+      </w:r>
     </w:p>
     <w:p>
       <w:pPr>
@@ -10056,7 +10066,6 @@
         </w:rPr>
         <w:t xml:space="preserve">            </w:t>
       </w:r>
-      <w:proofErr w:type="spellStart"/>
       <w:proofErr w:type="gramStart"/>
       <w:r>
         <w:rPr>
@@ -10068,7 +10077,6 @@
         </w:rPr>
         <w:t>foreach</w:t>
       </w:r>
-      <w:proofErr w:type="spellEnd"/>
       <w:r>
         <w:rPr>
           <w:rFonts w:ascii="Consolas" w:eastAsia="Times New Roman" w:hAnsi="Consolas" w:cs="Times New Roman"/>
@@ -10088,20 +10096,8 @@
           <w:szCs w:val="21"/>
           <w:lang w:eastAsia="es-ES"/>
         </w:rPr>
-        <w:t>$</w:t>
-      </w:r>
-      <w:proofErr w:type="spellStart"/>
-      <w:r>
-        <w:rPr>
-          <w:rFonts w:ascii="Consolas" w:eastAsia="Times New Roman" w:hAnsi="Consolas" w:cs="Times New Roman"/>
-          <w:color w:val="9CDCFE"/>
-          <w:sz w:val="21"/>
-          <w:szCs w:val="21"/>
-          <w:lang w:eastAsia="es-ES"/>
-        </w:rPr>
-        <w:t>numeros</w:t>
-      </w:r>
-      <w:proofErr w:type="spellEnd"/>
+        <w:t>$numeros</w:t>
+      </w:r>
       <w:r>
         <w:rPr>
           <w:rFonts w:ascii="Consolas" w:eastAsia="Times New Roman" w:hAnsi="Consolas" w:cs="Times New Roman"/>
@@ -10366,20 +10362,8 @@
           <w:szCs w:val="21"/>
           <w:lang w:val="en-US" w:eastAsia="es-ES"/>
         </w:rPr>
-        <w:t>&lt;?</w:t>
-      </w:r>
-      <w:proofErr w:type="spellStart"/>
-      <w:r>
-        <w:rPr>
-          <w:rFonts w:ascii="Consolas" w:eastAsia="Times New Roman" w:hAnsi="Consolas" w:cs="Times New Roman"/>
-          <w:color w:val="569CD6"/>
-          <w:sz w:val="21"/>
-          <w:szCs w:val="21"/>
-          <w:lang w:val="en-US" w:eastAsia="es-ES"/>
-        </w:rPr>
-        <w:t>php</w:t>
-      </w:r>
-      <w:proofErr w:type="spellEnd"/>
+        <w:t>&lt;?php</w:t>
+      </w:r>
     </w:p>
     <w:p>
       <w:pPr>
@@ -10403,7 +10387,6 @@
         </w:rPr>
         <w:t xml:space="preserve">            </w:t>
       </w:r>
-      <w:proofErr w:type="spellStart"/>
       <w:proofErr w:type="gramStart"/>
       <w:r>
         <w:rPr>
@@ -10415,7 +10398,6 @@
         </w:rPr>
         <w:t>foreach</w:t>
       </w:r>
-      <w:proofErr w:type="spellEnd"/>
       <w:r>
         <w:rPr>
           <w:rFonts w:ascii="Consolas" w:eastAsia="Times New Roman" w:hAnsi="Consolas" w:cs="Times New Roman"/>
@@ -10708,23 +10690,7 @@
           <w:rFonts w:ascii="Arial" w:hAnsi="Arial" w:cs="Arial"/>
           <w:iCs/>
         </w:rPr>
-        <w:t>*</w:t>
-      </w:r>
-      <w:proofErr w:type="spellStart"/>
-      <w:r>
-        <w:rPr>
-          <w:rFonts w:ascii="Arial" w:hAnsi="Arial" w:cs="Arial"/>
-          <w:iCs/>
-        </w:rPr>
-        <w:t>L’arxiu</w:t>
-      </w:r>
-      <w:proofErr w:type="spellEnd"/>
-      <w:r>
-        <w:rPr>
-          <w:rFonts w:ascii="Arial" w:hAnsi="Arial" w:cs="Arial"/>
-          <w:iCs/>
-        </w:rPr>
-        <w:t xml:space="preserve"> </w:t>
+        <w:t xml:space="preserve">*L’arxiu </w:t>
       </w:r>
       <w:proofErr w:type="spellStart"/>
       <w:r>
@@ -13689,23 +13655,7 @@
           <w:rFonts w:ascii="Arial" w:hAnsi="Arial" w:cs="Arial"/>
           <w:lang w:val="en-US"/>
         </w:rPr>
-        <w:t>($orange-&gt;name="</w:t>
-      </w:r>
-      <w:proofErr w:type="spellStart"/>
-      <w:r>
-        <w:rPr>
-          <w:rFonts w:ascii="Arial" w:hAnsi="Arial" w:cs="Arial"/>
-          <w:lang w:val="en-US"/>
-        </w:rPr>
-        <w:t>naranja</w:t>
-      </w:r>
-      <w:proofErr w:type="spellEnd"/>
-      <w:r>
-        <w:rPr>
-          <w:rFonts w:ascii="Arial" w:hAnsi="Arial" w:cs="Arial"/>
-          <w:lang w:val="en-US"/>
-        </w:rPr>
-        <w:t xml:space="preserve">";) </w:t>
+        <w:t xml:space="preserve">($orange-&gt;name="naranja";) </w:t>
       </w:r>
     </w:p>
     <w:p>
@@ -13877,20 +13827,8 @@
           <w:szCs w:val="21"/>
           <w:lang w:val="en-US" w:eastAsia="es-ES"/>
         </w:rPr>
-        <w:t>&lt;?</w:t>
-      </w:r>
-      <w:proofErr w:type="spellStart"/>
-      <w:r>
-        <w:rPr>
-          <w:rFonts w:ascii="Consolas" w:eastAsia="Times New Roman" w:hAnsi="Consolas" w:cs="Times New Roman"/>
-          <w:color w:val="569CD6"/>
-          <w:sz w:val="21"/>
-          <w:szCs w:val="21"/>
-          <w:lang w:val="en-US" w:eastAsia="es-ES"/>
-        </w:rPr>
-        <w:t>php</w:t>
-      </w:r>
-      <w:proofErr w:type="spellEnd"/>
+        <w:t>&lt;?php</w:t>
+      </w:r>
     </w:p>
     <w:p>
       <w:pPr>
@@ -14165,20 +14103,8 @@
           <w:szCs w:val="21"/>
           <w:lang w:eastAsia="es-ES"/>
         </w:rPr>
-        <w:t>$</w:t>
-      </w:r>
-      <w:proofErr w:type="spellStart"/>
-      <w:r>
-        <w:rPr>
-          <w:rFonts w:ascii="Consolas" w:eastAsia="Times New Roman" w:hAnsi="Consolas" w:cs="Times New Roman"/>
-          <w:color w:val="569CD6"/>
-          <w:sz w:val="21"/>
-          <w:szCs w:val="21"/>
-          <w:lang w:eastAsia="es-ES"/>
-        </w:rPr>
-        <w:t>this</w:t>
-      </w:r>
-      <w:proofErr w:type="spellEnd"/>
+        <w:t>$this</w:t>
+      </w:r>
       <w:r>
         <w:rPr>
           <w:rFonts w:ascii="Consolas" w:eastAsia="Times New Roman" w:hAnsi="Consolas" w:cs="Times New Roman"/>
@@ -14189,7 +14115,6 @@
         </w:rPr>
         <w:t>-&gt;</w:t>
       </w:r>
-      <w:proofErr w:type="spellStart"/>
       <w:r>
         <w:rPr>
           <w:rFonts w:ascii="Consolas" w:eastAsia="Times New Roman" w:hAnsi="Consolas" w:cs="Times New Roman"/>
@@ -14200,7 +14125,6 @@
         </w:rPr>
         <w:t>name</w:t>
       </w:r>
-      <w:proofErr w:type="spellEnd"/>
       <w:r>
         <w:rPr>
           <w:rFonts w:ascii="Consolas" w:eastAsia="Times New Roman" w:hAnsi="Consolas" w:cs="Times New Roman"/>
@@ -14219,20 +14143,8 @@
           <w:szCs w:val="21"/>
           <w:lang w:eastAsia="es-ES"/>
         </w:rPr>
-        <w:t>$</w:t>
-      </w:r>
-      <w:proofErr w:type="spellStart"/>
-      <w:r>
-        <w:rPr>
-          <w:rFonts w:ascii="Consolas" w:eastAsia="Times New Roman" w:hAnsi="Consolas" w:cs="Times New Roman"/>
-          <w:color w:val="9CDCFE"/>
-          <w:sz w:val="21"/>
-          <w:szCs w:val="21"/>
-          <w:lang w:eastAsia="es-ES"/>
-        </w:rPr>
-        <w:t>name</w:t>
-      </w:r>
-      <w:proofErr w:type="spellEnd"/>
+        <w:t>$name</w:t>
+      </w:r>
       <w:r>
         <w:rPr>
           <w:rFonts w:ascii="Consolas" w:eastAsia="Times New Roman" w:hAnsi="Consolas" w:cs="Times New Roman"/>
@@ -14531,20 +14443,8 @@
           <w:szCs w:val="21"/>
           <w:lang w:val="en-US" w:eastAsia="es-ES"/>
         </w:rPr>
-        <w:t>//</w:t>
-      </w:r>
-      <w:proofErr w:type="spellStart"/>
-      <w:r>
-        <w:rPr>
-          <w:rFonts w:ascii="Consolas" w:eastAsia="Times New Roman" w:hAnsi="Consolas" w:cs="Times New Roman"/>
-          <w:color w:val="6A9955"/>
-          <w:sz w:val="21"/>
-          <w:szCs w:val="21"/>
-          <w:lang w:val="en-US" w:eastAsia="es-ES"/>
-        </w:rPr>
-        <w:t>pepito</w:t>
-      </w:r>
-      <w:proofErr w:type="spellEnd"/>
+        <w:t>//pepito</w:t>
+      </w:r>
     </w:p>
     <w:p>
       <w:pPr>
@@ -14900,29 +14800,7 @@
           <w:szCs w:val="21"/>
           <w:lang w:eastAsia="es-ES"/>
         </w:rPr>
-        <w:t>'&lt;</w:t>
-      </w:r>
-      <w:proofErr w:type="spellStart"/>
-      <w:r>
-        <w:rPr>
-          <w:rFonts w:ascii="Consolas" w:eastAsia="Times New Roman" w:hAnsi="Consolas" w:cs="Times New Roman"/>
-          <w:color w:val="CE9178"/>
-          <w:sz w:val="21"/>
-          <w:szCs w:val="21"/>
-          <w:lang w:eastAsia="es-ES"/>
-        </w:rPr>
-        <w:t>br</w:t>
-      </w:r>
-      <w:proofErr w:type="spellEnd"/>
-      <w:r>
-        <w:rPr>
-          <w:rFonts w:ascii="Consolas" w:eastAsia="Times New Roman" w:hAnsi="Consolas" w:cs="Times New Roman"/>
-          <w:color w:val="CE9178"/>
-          <w:sz w:val="21"/>
-          <w:szCs w:val="21"/>
-          <w:lang w:eastAsia="es-ES"/>
-        </w:rPr>
-        <w:t>&gt; Este es otro Objeto $</w:t>
+        <w:t>'&lt;br&gt; Este es otro Objeto $</w:t>
       </w:r>
       <w:proofErr w:type="spellStart"/>
       <w:r>
@@ -15122,20 +15000,8 @@
           <w:szCs w:val="21"/>
           <w:lang w:val="en-US" w:eastAsia="es-ES"/>
         </w:rPr>
-        <w:t>//</w:t>
-      </w:r>
-      <w:proofErr w:type="spellStart"/>
-      <w:r>
-        <w:rPr>
-          <w:rFonts w:ascii="Consolas" w:eastAsia="Times New Roman" w:hAnsi="Consolas" w:cs="Times New Roman"/>
-          <w:color w:val="6A9955"/>
-          <w:sz w:val="21"/>
-          <w:szCs w:val="21"/>
-          <w:lang w:val="en-US" w:eastAsia="es-ES"/>
-        </w:rPr>
-        <w:t>pepito</w:t>
-      </w:r>
-      <w:proofErr w:type="spellEnd"/>
+        <w:t>//pepito</w:t>
+      </w:r>
     </w:p>
     <w:p>
       <w:pPr>
@@ -15347,29 +15213,7 @@
           <w:szCs w:val="21"/>
           <w:lang w:eastAsia="es-ES"/>
         </w:rPr>
-        <w:t>"&lt;</w:t>
-      </w:r>
-      <w:proofErr w:type="spellStart"/>
-      <w:r>
-        <w:rPr>
-          <w:rFonts w:ascii="Consolas" w:eastAsia="Times New Roman" w:hAnsi="Consolas" w:cs="Times New Roman"/>
-          <w:color w:val="CE9178"/>
-          <w:sz w:val="21"/>
-          <w:szCs w:val="21"/>
-          <w:lang w:eastAsia="es-ES"/>
-        </w:rPr>
-        <w:t>br</w:t>
-      </w:r>
-      <w:proofErr w:type="spellEnd"/>
-      <w:r>
-        <w:rPr>
-          <w:rFonts w:ascii="Consolas" w:eastAsia="Times New Roman" w:hAnsi="Consolas" w:cs="Times New Roman"/>
-          <w:color w:val="CE9178"/>
-          <w:sz w:val="21"/>
-          <w:szCs w:val="21"/>
-          <w:lang w:eastAsia="es-ES"/>
-        </w:rPr>
-        <w:t xml:space="preserve">&gt; Mi fruta preferida es la </w:t>
+        <w:t xml:space="preserve">"&lt;br&gt; Mi fruta preferida es la </w:t>
       </w:r>
       <w:proofErr w:type="gramStart"/>
       <w:r>
@@ -16318,23 +16162,13 @@
           <w:lang w:val="en-US"/>
         </w:rPr>
       </w:pPr>
-      <w:proofErr w:type="spellStart"/>
       <w:r>
         <w:rPr>
           <w:rFonts w:ascii="Arial" w:hAnsi="Arial" w:cs="Arial"/>
           <w:u w:val="single"/>
           <w:lang w:val="en-US"/>
         </w:rPr>
-        <w:t>Programación</w:t>
-      </w:r>
-      <w:proofErr w:type="spellEnd"/>
-      <w:r>
-        <w:rPr>
-          <w:rFonts w:ascii="Arial" w:hAnsi="Arial" w:cs="Arial"/>
-          <w:u w:val="single"/>
-          <w:lang w:val="en-US"/>
-        </w:rPr>
-        <w:t xml:space="preserve"> OOP: </w:t>
+        <w:t xml:space="preserve">Programación OOP: </w:t>
       </w:r>
     </w:p>
     <w:p>
@@ -17357,7 +17191,6 @@
           <w:rFonts w:ascii="Arial" w:hAnsi="Arial" w:cs="Arial"/>
         </w:rPr>
       </w:pPr>
-      <w:proofErr w:type="spellStart"/>
       <w:r>
         <w:rPr>
           <w:rFonts w:ascii="Arial" w:hAnsi="Arial" w:cs="Arial"/>
@@ -17366,7 +17199,6 @@
         </w:rPr>
         <w:t>Or</w:t>
       </w:r>
-      <w:proofErr w:type="spellEnd"/>
       <w:r>
         <w:rPr>
           <w:rFonts w:ascii="Arial" w:hAnsi="Arial" w:cs="Arial"/>
@@ -17610,21 +17442,7 @@
         <w:rPr>
           <w:rFonts w:ascii="Arial" w:hAnsi="Arial" w:cs="Arial"/>
         </w:rPr>
-        <w:t xml:space="preserve"> y posteriormente hay un </w:t>
-      </w:r>
-      <w:proofErr w:type="spellStart"/>
-      <w:r>
-        <w:rPr>
-          <w:rFonts w:ascii="Arial" w:hAnsi="Arial" w:cs="Arial"/>
-        </w:rPr>
-        <w:t>or</w:t>
-      </w:r>
-      <w:proofErr w:type="spellEnd"/>
-      <w:r>
-        <w:rPr>
-          <w:rFonts w:ascii="Arial" w:hAnsi="Arial" w:cs="Arial"/>
-        </w:rPr>
-        <w:t xml:space="preserve">, el </w:t>
+        <w:t xml:space="preserve"> y posteriormente hay un or, el </w:t>
       </w:r>
       <w:proofErr w:type="spellStart"/>
       <w:r>
@@ -18037,9 +17855,18 @@
           <w:szCs w:val="21"/>
           <w:lang w:val="en-US" w:eastAsia="es-ES"/>
         </w:rPr>
-        <w:t>"</w:t>
-      </w:r>
-      <w:proofErr w:type="spellStart"/>
+        <w:t>"green"</w:t>
+      </w:r>
+      <w:r>
+        <w:rPr>
+          <w:rFonts w:ascii="Consolas" w:eastAsia="Times New Roman" w:hAnsi="Consolas" w:cs="Times New Roman"/>
+          <w:color w:val="D4D4D4"/>
+          <w:sz w:val="21"/>
+          <w:szCs w:val="21"/>
+          <w:lang w:val="en-US" w:eastAsia="es-ES"/>
+        </w:rPr>
+        <w:t>,</w:t>
+      </w:r>
       <w:r>
         <w:rPr>
           <w:rFonts w:ascii="Consolas" w:eastAsia="Times New Roman" w:hAnsi="Consolas" w:cs="Times New Roman"/>
@@ -18048,38 +17875,7 @@
           <w:szCs w:val="21"/>
           <w:lang w:val="en-US" w:eastAsia="es-ES"/>
         </w:rPr>
-        <w:t>green"</w:t>
-      </w:r>
-      <w:r>
-        <w:rPr>
-          <w:rFonts w:ascii="Consolas" w:eastAsia="Times New Roman" w:hAnsi="Consolas" w:cs="Times New Roman"/>
-          <w:color w:val="D4D4D4"/>
-          <w:sz w:val="21"/>
-          <w:szCs w:val="21"/>
-          <w:lang w:val="en-US" w:eastAsia="es-ES"/>
-        </w:rPr>
-        <w:t>,</w:t>
-      </w:r>
-      <w:r>
-        <w:rPr>
-          <w:rFonts w:ascii="Consolas" w:eastAsia="Times New Roman" w:hAnsi="Consolas" w:cs="Times New Roman"/>
-          <w:color w:val="CE9178"/>
-          <w:sz w:val="21"/>
-          <w:szCs w:val="21"/>
-          <w:lang w:val="en-US" w:eastAsia="es-ES"/>
-        </w:rPr>
-        <w:t>"a</w:t>
-      </w:r>
-      <w:proofErr w:type="spellEnd"/>
-      <w:r>
-        <w:rPr>
-          <w:rFonts w:ascii="Consolas" w:eastAsia="Times New Roman" w:hAnsi="Consolas" w:cs="Times New Roman"/>
-          <w:color w:val="CE9178"/>
-          <w:sz w:val="21"/>
-          <w:szCs w:val="21"/>
-          <w:lang w:val="en-US" w:eastAsia="es-ES"/>
-        </w:rPr>
-        <w:t>"</w:t>
+        <w:t>"a"</w:t>
       </w:r>
       <w:r>
         <w:rPr>
@@ -18212,9 +18008,9 @@
           <w:szCs w:val="21"/>
           <w:lang w:eastAsia="es-ES"/>
         </w:rPr>
-        <w:t xml:space="preserve">// </w:t>
-      </w:r>
-      <w:proofErr w:type="spellStart"/>
+        <w:t>// var_</w:t>
+      </w:r>
+      <w:proofErr w:type="gramStart"/>
       <w:r>
         <w:rPr>
           <w:rFonts w:ascii="Consolas" w:eastAsia="Times New Roman" w:hAnsi="Consolas" w:cs="Times New Roman"/>
@@ -18223,29 +18019,7 @@
           <w:szCs w:val="21"/>
           <w:lang w:eastAsia="es-ES"/>
         </w:rPr>
-        <w:t>var_</w:t>
-      </w:r>
-      <w:proofErr w:type="gramStart"/>
-      <w:r>
-        <w:rPr>
-          <w:rFonts w:ascii="Consolas" w:eastAsia="Times New Roman" w:hAnsi="Consolas" w:cs="Times New Roman"/>
-          <w:color w:val="6A9955"/>
-          <w:sz w:val="21"/>
-          <w:szCs w:val="21"/>
-          <w:lang w:eastAsia="es-ES"/>
-        </w:rPr>
-        <w:t>dump</w:t>
-      </w:r>
-      <w:proofErr w:type="spellEnd"/>
-      <w:r>
-        <w:rPr>
-          <w:rFonts w:ascii="Consolas" w:eastAsia="Times New Roman" w:hAnsi="Consolas" w:cs="Times New Roman"/>
-          <w:color w:val="6A9955"/>
-          <w:sz w:val="21"/>
-          <w:szCs w:val="21"/>
-          <w:lang w:eastAsia="es-ES"/>
-        </w:rPr>
-        <w:t>(</w:t>
+        <w:t>dump(</w:t>
       </w:r>
       <w:proofErr w:type="gramEnd"/>
       <w:r>
@@ -19857,7 +19631,6 @@
         </w:rPr>
         <w:t xml:space="preserve"> (</w:t>
       </w:r>
-      <w:proofErr w:type="spellStart"/>
       <w:r>
         <w:rPr>
           <w:rFonts w:ascii="Consolas" w:eastAsia="Times New Roman" w:hAnsi="Consolas" w:cs="Times New Roman"/>
@@ -19868,7 +19641,6 @@
         </w:rPr>
         <w:t>isset</w:t>
       </w:r>
-      <w:proofErr w:type="spellEnd"/>
       <w:r>
         <w:rPr>
           <w:rFonts w:ascii="Consolas" w:eastAsia="Times New Roman" w:hAnsi="Consolas" w:cs="Times New Roman"/>
@@ -19887,20 +19659,8 @@
           <w:szCs w:val="21"/>
           <w:lang w:val="en-US" w:eastAsia="es-ES"/>
         </w:rPr>
-        <w:t>$</w:t>
-      </w:r>
-      <w:proofErr w:type="spellStart"/>
-      <w:r>
-        <w:rPr>
-          <w:rFonts w:ascii="Consolas" w:eastAsia="Times New Roman" w:hAnsi="Consolas" w:cs="Times New Roman"/>
-          <w:color w:val="9CDCFE"/>
-          <w:sz w:val="21"/>
-          <w:szCs w:val="21"/>
-          <w:lang w:val="en-US" w:eastAsia="es-ES"/>
-        </w:rPr>
-        <w:t>edad</w:t>
-      </w:r>
-      <w:proofErr w:type="spellEnd"/>
+        <w:t>$edad</w:t>
+      </w:r>
       <w:r>
         <w:rPr>
           <w:rFonts w:ascii="Consolas" w:eastAsia="Times New Roman" w:hAnsi="Consolas" w:cs="Times New Roman"/>
@@ -20011,7 +19771,6 @@
         </w:rPr>
         <w:t xml:space="preserve">} </w:t>
       </w:r>
-      <w:proofErr w:type="spellStart"/>
       <w:r>
         <w:rPr>
           <w:rFonts w:ascii="Consolas" w:eastAsia="Times New Roman" w:hAnsi="Consolas" w:cs="Times New Roman"/>
@@ -20022,7 +19781,6 @@
         </w:rPr>
         <w:t>else</w:t>
       </w:r>
-      <w:proofErr w:type="spellEnd"/>
       <w:r>
         <w:rPr>
           <w:rFonts w:ascii="Consolas" w:eastAsia="Times New Roman" w:hAnsi="Consolas" w:cs="Times New Roman"/>
@@ -26699,31 +26457,15 @@
           <w:rFonts w:ascii="Arial" w:hAnsi="Arial" w:cs="Arial"/>
           <w:lang w:val="en-US"/>
         </w:rPr>
-        <w:t>&lt;input type=”submit” value=”</w:t>
-      </w:r>
-      <w:proofErr w:type="spellStart"/>
-      <w:r>
+        <w:t>&lt;input type=”submit” value=”Enviar”</w:t>
+      </w:r>
+    </w:p>
+    <w:p>
+      <w:pPr>
         <w:rPr>
           <w:rFonts w:ascii="Arial" w:hAnsi="Arial" w:cs="Arial"/>
           <w:lang w:val="en-US"/>
         </w:rPr>
-        <w:t>Enviar</w:t>
-      </w:r>
-      <w:proofErr w:type="spellEnd"/>
-      <w:r>
-        <w:rPr>
-          <w:rFonts w:ascii="Arial" w:hAnsi="Arial" w:cs="Arial"/>
-          <w:lang w:val="en-US"/>
-        </w:rPr>
-        <w:t>”</w:t>
-      </w:r>
-    </w:p>
-    <w:p>
-      <w:pPr>
-        <w:rPr>
-          <w:rFonts w:ascii="Arial" w:hAnsi="Arial" w:cs="Arial"/>
-          <w:lang w:val="en-US"/>
-        </w:rPr>
       </w:pPr>
     </w:p>
     <w:p>
@@ -26738,23 +26480,7 @@
           <w:rFonts w:ascii="Arial" w:hAnsi="Arial" w:cs="Arial"/>
           <w:u w:val="single"/>
         </w:rPr>
-        <w:t xml:space="preserve">Ejemplo </w:t>
-      </w:r>
-      <w:proofErr w:type="spellStart"/>
-      <w:r>
-        <w:rPr>
-          <w:rFonts w:ascii="Arial" w:hAnsi="Arial" w:cs="Arial"/>
-          <w:u w:val="single"/>
-        </w:rPr>
-        <w:t>form</w:t>
-      </w:r>
-      <w:proofErr w:type="spellEnd"/>
-      <w:r>
-        <w:rPr>
-          <w:rFonts w:ascii="Arial" w:hAnsi="Arial" w:cs="Arial"/>
-          <w:u w:val="single"/>
-        </w:rPr>
-        <w:t xml:space="preserve">- </w:t>
+        <w:t xml:space="preserve">Ejemplo form- </w:t>
       </w:r>
       <w:proofErr w:type="spellStart"/>
       <w:r>
@@ -27034,120 +26760,88 @@
           <w:rFonts w:ascii="Arial" w:hAnsi="Arial" w:cs="Arial"/>
           <w:lang w:val="en-US"/>
         </w:rPr>
-        <w:t>Form-</w:t>
-      </w:r>
-      <w:proofErr w:type="spellStart"/>
+        <w:t xml:space="preserve">Form-index.php </w:t>
+      </w:r>
+      <w:r>
+        <w:rPr>
+          <w:rFonts w:ascii="Arial" w:hAnsi="Arial" w:cs="Arial"/>
+        </w:rPr>
+        <w:sym w:font="Wingdings" w:char="F0E0"/>
+      </w:r>
       <w:r>
         <w:rPr>
           <w:rFonts w:ascii="Arial" w:hAnsi="Arial" w:cs="Arial"/>
           <w:lang w:val="en-US"/>
         </w:rPr>
-        <w:t>index.php</w:t>
-      </w:r>
-      <w:proofErr w:type="spellEnd"/>
+        <w:t xml:space="preserve"> (Mètodo GET a</w:t>
+      </w:r>
       <w:r>
         <w:rPr>
           <w:rFonts w:ascii="Arial" w:hAnsi="Arial" w:cs="Arial"/>
           <w:lang w:val="en-US"/>
         </w:rPr>
+        <w:t>dmin)</w:t>
+      </w:r>
+      <w:r>
+        <w:rPr>
+          <w:rFonts w:ascii="Arial" w:hAnsi="Arial" w:cs="Arial"/>
+          <w:lang w:val="en-US"/>
+        </w:rPr>
+        <w:sym w:font="Wingdings" w:char="F0E0"/>
+      </w:r>
+      <w:r>
+        <w:rPr>
+          <w:rFonts w:ascii="Arial" w:hAnsi="Arial" w:cs="Arial"/>
+          <w:lang w:val="en-US"/>
+        </w:rPr>
         <w:t xml:space="preserve"> </w:t>
       </w:r>
-      <w:r>
-        <w:rPr>
-          <w:rFonts w:ascii="Arial" w:hAnsi="Arial" w:cs="Arial"/>
-        </w:rPr>
-        <w:sym w:font="Wingdings" w:char="F0E0"/>
-      </w:r>
+      <w:proofErr w:type="spellStart"/>
       <w:r>
         <w:rPr>
           <w:rFonts w:ascii="Arial" w:hAnsi="Arial" w:cs="Arial"/>
           <w:lang w:val="en-US"/>
         </w:rPr>
-        <w:t xml:space="preserve"> (</w:t>
-      </w:r>
-      <w:proofErr w:type="spellStart"/>
+        <w:t>Recibe</w:t>
+      </w:r>
+      <w:proofErr w:type="spellEnd"/>
       <w:r>
         <w:rPr>
           <w:rFonts w:ascii="Arial" w:hAnsi="Arial" w:cs="Arial"/>
           <w:lang w:val="en-US"/>
         </w:rPr>
-        <w:t>Mètodo</w:t>
-      </w:r>
-      <w:proofErr w:type="spellEnd"/>
+        <w:t xml:space="preserve"> -Get. </w:t>
+      </w:r>
+      <w:proofErr w:type="spellStart"/>
       <w:r>
         <w:rPr>
           <w:rFonts w:ascii="Arial" w:hAnsi="Arial" w:cs="Arial"/>
           <w:lang w:val="en-US"/>
         </w:rPr>
-        <w:t xml:space="preserve"> GET a</w:t>
-      </w:r>
+        <w:t>Php</w:t>
+      </w:r>
+      <w:proofErr w:type="spellEnd"/>
       <w:r>
         <w:rPr>
           <w:rFonts w:ascii="Arial" w:hAnsi="Arial" w:cs="Arial"/>
           <w:lang w:val="en-US"/>
         </w:rPr>
-        <w:t>dmin)</w:t>
-      </w:r>
+        <w:t xml:space="preserve"> $GET (array </w:t>
+      </w:r>
+      <w:proofErr w:type="spellStart"/>
       <w:r>
         <w:rPr>
           <w:rFonts w:ascii="Arial" w:hAnsi="Arial" w:cs="Arial"/>
           <w:lang w:val="en-US"/>
         </w:rPr>
-        <w:sym w:font="Wingdings" w:char="F0E0"/>
-      </w:r>
+        <w:t>datos</w:t>
+      </w:r>
+      <w:proofErr w:type="spellEnd"/>
       <w:r>
         <w:rPr>
           <w:rFonts w:ascii="Arial" w:hAnsi="Arial" w:cs="Arial"/>
           <w:lang w:val="en-US"/>
         </w:rPr>
-        <w:t xml:space="preserve"> </w:t>
-      </w:r>
-      <w:proofErr w:type="spellStart"/>
-      <w:r>
-        <w:rPr>
-          <w:rFonts w:ascii="Arial" w:hAnsi="Arial" w:cs="Arial"/>
-          <w:lang w:val="en-US"/>
-        </w:rPr>
-        <w:t>Recibe</w:t>
-      </w:r>
-      <w:proofErr w:type="spellEnd"/>
-      <w:r>
-        <w:rPr>
-          <w:rFonts w:ascii="Arial" w:hAnsi="Arial" w:cs="Arial"/>
-          <w:lang w:val="en-US"/>
-        </w:rPr>
-        <w:t xml:space="preserve"> -Get. </w:t>
-      </w:r>
-      <w:proofErr w:type="spellStart"/>
-      <w:r>
-        <w:rPr>
-          <w:rFonts w:ascii="Arial" w:hAnsi="Arial" w:cs="Arial"/>
-          <w:lang w:val="en-US"/>
-        </w:rPr>
-        <w:t>Php</w:t>
-      </w:r>
-      <w:proofErr w:type="spellEnd"/>
-      <w:r>
-        <w:rPr>
-          <w:rFonts w:ascii="Arial" w:hAnsi="Arial" w:cs="Arial"/>
-          <w:lang w:val="en-US"/>
-        </w:rPr>
-        <w:t xml:space="preserve"> $GET (array </w:t>
-      </w:r>
-      <w:proofErr w:type="spellStart"/>
-      <w:r>
-        <w:rPr>
-          <w:rFonts w:ascii="Arial" w:hAnsi="Arial" w:cs="Arial"/>
-          <w:lang w:val="en-US"/>
-        </w:rPr>
-        <w:t>datos</w:t>
-      </w:r>
-      <w:proofErr w:type="spellEnd"/>
-      <w:r>
-        <w:rPr>
-          <w:rFonts w:ascii="Arial" w:hAnsi="Arial" w:cs="Arial"/>
-          <w:lang w:val="en-US"/>
-        </w:rPr>
         <w:t xml:space="preserve"> form). </w:t>
       </w:r>
     </w:p>
@@ -27182,21 +26876,7 @@
         <w:rPr>
           <w:rFonts w:ascii="Arial" w:hAnsi="Arial" w:cs="Arial"/>
         </w:rPr>
-        <w:t xml:space="preserve"> Cuando enviamos el método </w:t>
-      </w:r>
-      <w:proofErr w:type="spellStart"/>
-      <w:r>
-        <w:rPr>
-          <w:rFonts w:ascii="Arial" w:hAnsi="Arial" w:cs="Arial"/>
-        </w:rPr>
-        <w:t>get</w:t>
-      </w:r>
-      <w:proofErr w:type="spellEnd"/>
-      <w:r>
-        <w:rPr>
-          <w:rFonts w:ascii="Arial" w:hAnsi="Arial" w:cs="Arial"/>
-        </w:rPr>
-        <w:t xml:space="preserve"> ya obtiene esa variable. Lo veríamos en el navegador y lo guardaríamos en la variable </w:t>
+        <w:t xml:space="preserve"> Cuando enviamos el método get ya obtiene esa variable. Lo veríamos en el navegador y lo guardaríamos en la variable </w:t>
       </w:r>
       <w:proofErr w:type="spellStart"/>
       <w:r>
@@ -27735,9 +27415,18 @@
           <w:szCs w:val="21"/>
           <w:lang w:val="en-US" w:eastAsia="es-ES"/>
         </w:rPr>
-        <w:t>$</w:t>
-      </w:r>
-      <w:proofErr w:type="spellStart"/>
+        <w:t>$nombre</w:t>
+      </w:r>
+      <w:r>
+        <w:rPr>
+          <w:rFonts w:ascii="Consolas" w:eastAsia="Times New Roman" w:hAnsi="Consolas" w:cs="Times New Roman"/>
+          <w:color w:val="D4D4D4"/>
+          <w:sz w:val="21"/>
+          <w:szCs w:val="21"/>
+          <w:lang w:val="en-US" w:eastAsia="es-ES"/>
+        </w:rPr>
+        <w:t xml:space="preserve"> = </w:t>
+      </w:r>
       <w:r>
         <w:rPr>
           <w:rFonts w:ascii="Consolas" w:eastAsia="Times New Roman" w:hAnsi="Consolas" w:cs="Times New Roman"/>
@@ -27746,9 +27435,8 @@
           <w:szCs w:val="21"/>
           <w:lang w:val="en-US" w:eastAsia="es-ES"/>
         </w:rPr>
-        <w:t>nombre</w:t>
-      </w:r>
-      <w:proofErr w:type="spellEnd"/>
+        <w:t>$_POST</w:t>
+      </w:r>
       <w:r>
         <w:rPr>
           <w:rFonts w:ascii="Consolas" w:eastAsia="Times New Roman" w:hAnsi="Consolas" w:cs="Times New Roman"/>
@@ -27757,59 +27445,17 @@
           <w:szCs w:val="21"/>
           <w:lang w:val="en-US" w:eastAsia="es-ES"/>
         </w:rPr>
-        <w:t xml:space="preserve"> = </w:t>
-      </w:r>
-      <w:r>
-        <w:rPr>
-          <w:rFonts w:ascii="Consolas" w:eastAsia="Times New Roman" w:hAnsi="Consolas" w:cs="Times New Roman"/>
-          <w:color w:val="9CDCFE"/>
+        <w:t>[</w:t>
+      </w:r>
+      <w:r>
+        <w:rPr>
+          <w:rFonts w:ascii="Consolas" w:eastAsia="Times New Roman" w:hAnsi="Consolas" w:cs="Times New Roman"/>
+          <w:color w:val="CE9178"/>
           <w:sz w:val="21"/>
           <w:szCs w:val="21"/>
           <w:lang w:val="en-US" w:eastAsia="es-ES"/>
         </w:rPr>
-        <w:t>$_POST</w:t>
-      </w:r>
-      <w:r>
-        <w:rPr>
-          <w:rFonts w:ascii="Consolas" w:eastAsia="Times New Roman" w:hAnsi="Consolas" w:cs="Times New Roman"/>
-          <w:color w:val="D4D4D4"/>
-          <w:sz w:val="21"/>
-          <w:szCs w:val="21"/>
-          <w:lang w:val="en-US" w:eastAsia="es-ES"/>
-        </w:rPr>
-        <w:t>[</w:t>
-      </w:r>
-      <w:r>
-        <w:rPr>
-          <w:rFonts w:ascii="Consolas" w:eastAsia="Times New Roman" w:hAnsi="Consolas" w:cs="Times New Roman"/>
-          <w:color w:val="CE9178"/>
-          <w:sz w:val="21"/>
-          <w:szCs w:val="21"/>
-          <w:lang w:val="en-US" w:eastAsia="es-ES"/>
-        </w:rPr>
-        <w:t>'</w:t>
-      </w:r>
-      <w:proofErr w:type="spellStart"/>
-      <w:r>
-        <w:rPr>
-          <w:rFonts w:ascii="Consolas" w:eastAsia="Times New Roman" w:hAnsi="Consolas" w:cs="Times New Roman"/>
-          <w:color w:val="CE9178"/>
-          <w:sz w:val="21"/>
-          <w:szCs w:val="21"/>
-          <w:lang w:val="en-US" w:eastAsia="es-ES"/>
-        </w:rPr>
-        <w:t>nombre</w:t>
-      </w:r>
-      <w:proofErr w:type="spellEnd"/>
-      <w:r>
-        <w:rPr>
-          <w:rFonts w:ascii="Consolas" w:eastAsia="Times New Roman" w:hAnsi="Consolas" w:cs="Times New Roman"/>
-          <w:color w:val="CE9178"/>
-          <w:sz w:val="21"/>
-          <w:szCs w:val="21"/>
-          <w:lang w:val="en-US" w:eastAsia="es-ES"/>
-        </w:rPr>
-        <w:t>'</w:t>
+        <w:t>'nombre'</w:t>
       </w:r>
       <w:r>
         <w:rPr>
@@ -28022,9 +27668,18 @@
           <w:szCs w:val="21"/>
           <w:lang w:eastAsia="es-ES"/>
         </w:rPr>
-        <w:t>$</w:t>
-      </w:r>
-      <w:proofErr w:type="spellStart"/>
+        <w:t>$terminos</w:t>
+      </w:r>
+      <w:r>
+        <w:rPr>
+          <w:rFonts w:ascii="Consolas" w:eastAsia="Times New Roman" w:hAnsi="Consolas" w:cs="Times New Roman"/>
+          <w:color w:val="D4D4D4"/>
+          <w:sz w:val="21"/>
+          <w:szCs w:val="21"/>
+          <w:lang w:eastAsia="es-ES"/>
+        </w:rPr>
+        <w:t xml:space="preserve"> = </w:t>
+      </w:r>
       <w:r>
         <w:rPr>
           <w:rFonts w:ascii="Consolas" w:eastAsia="Times New Roman" w:hAnsi="Consolas" w:cs="Times New Roman"/>
@@ -28033,27 +27688,6 @@
           <w:szCs w:val="21"/>
           <w:lang w:eastAsia="es-ES"/>
         </w:rPr>
-        <w:t>terminos</w:t>
-      </w:r>
-      <w:proofErr w:type="spellEnd"/>
-      <w:r>
-        <w:rPr>
-          <w:rFonts w:ascii="Consolas" w:eastAsia="Times New Roman" w:hAnsi="Consolas" w:cs="Times New Roman"/>
-          <w:color w:val="D4D4D4"/>
-          <w:sz w:val="21"/>
-          <w:szCs w:val="21"/>
-          <w:lang w:eastAsia="es-ES"/>
-        </w:rPr>
-        <w:t xml:space="preserve"> = </w:t>
-      </w:r>
-      <w:r>
-        <w:rPr>
-          <w:rFonts w:ascii="Consolas" w:eastAsia="Times New Roman" w:hAnsi="Consolas" w:cs="Times New Roman"/>
-          <w:color w:val="9CDCFE"/>
-          <w:sz w:val="21"/>
-          <w:szCs w:val="21"/>
-          <w:lang w:eastAsia="es-ES"/>
-        </w:rPr>
         <w:t>$_POST</w:t>
       </w:r>
       <w:r>
@@ -28074,29 +27708,7 @@
           <w:szCs w:val="21"/>
           <w:lang w:eastAsia="es-ES"/>
         </w:rPr>
-        <w:t>'</w:t>
-      </w:r>
-      <w:proofErr w:type="spellStart"/>
-      <w:r>
-        <w:rPr>
-          <w:rFonts w:ascii="Consolas" w:eastAsia="Times New Roman" w:hAnsi="Consolas" w:cs="Times New Roman"/>
-          <w:color w:val="CE9178"/>
-          <w:sz w:val="21"/>
-          <w:szCs w:val="21"/>
-          <w:lang w:eastAsia="es-ES"/>
-        </w:rPr>
-        <w:t>terminos</w:t>
-      </w:r>
-      <w:proofErr w:type="spellEnd"/>
-      <w:r>
-        <w:rPr>
-          <w:rFonts w:ascii="Consolas" w:eastAsia="Times New Roman" w:hAnsi="Consolas" w:cs="Times New Roman"/>
-          <w:color w:val="CE9178"/>
-          <w:sz w:val="21"/>
-          <w:szCs w:val="21"/>
-          <w:lang w:eastAsia="es-ES"/>
-        </w:rPr>
-        <w:t>'</w:t>
+        <w:t>'terminos'</w:t>
       </w:r>
       <w:r>
         <w:rPr>
@@ -29534,35 +29146,26 @@
           <w:rFonts w:ascii="Arial" w:hAnsi="Arial" w:cs="Arial"/>
           <w:lang w:val="en-US"/>
         </w:rPr>
-        <w:t xml:space="preserve"> “CSS” </w:t>
-      </w:r>
-      <w:proofErr w:type="spellStart"/>
+        <w:t xml:space="preserve"> “CSS” formato</w:t>
+      </w:r>
+    </w:p>
+    <w:p>
+      <w:pPr>
+        <w:rPr>
+          <w:rFonts w:ascii="Arial" w:hAnsi="Arial" w:cs="Arial"/>
+        </w:rPr>
+      </w:pPr>
+      <w:r>
+        <w:rPr>
+          <w:rFonts w:ascii="Arial" w:hAnsi="Arial" w:cs="Arial"/>
+        </w:rPr>
+        <w:t xml:space="preserve">LÓGICA </w:t>
+      </w:r>
       <w:r>
         <w:rPr>
           <w:rFonts w:ascii="Arial" w:hAnsi="Arial" w:cs="Arial"/>
           <w:lang w:val="en-US"/>
         </w:rPr>
-        <w:t>formato</w:t>
-      </w:r>
-      <w:proofErr w:type="spellEnd"/>
-    </w:p>
-    <w:p>
-      <w:pPr>
-        <w:rPr>
-          <w:rFonts w:ascii="Arial" w:hAnsi="Arial" w:cs="Arial"/>
-        </w:rPr>
-      </w:pPr>
-      <w:r>
-        <w:rPr>
-          <w:rFonts w:ascii="Arial" w:hAnsi="Arial" w:cs="Arial"/>
-        </w:rPr>
-        <w:t xml:space="preserve">LÓGICA </w:t>
-      </w:r>
-      <w:r>
-        <w:rPr>
-          <w:rFonts w:ascii="Arial" w:hAnsi="Arial" w:cs="Arial"/>
-          <w:lang w:val="en-US"/>
-        </w:rPr>
         <w:sym w:font="Wingdings" w:char="F0E0"/>
       </w:r>
       <w:r>
@@ -29575,21 +29178,7 @@
         <w:rPr>
           <w:rFonts w:ascii="Arial" w:hAnsi="Arial" w:cs="Arial"/>
         </w:rPr>
-        <w:t xml:space="preserve">HP” COMPORTA -variables, - </w:t>
-      </w:r>
-      <w:proofErr w:type="spellStart"/>
-      <w:r>
-        <w:rPr>
-          <w:rFonts w:ascii="Arial" w:hAnsi="Arial" w:cs="Arial"/>
-        </w:rPr>
-        <w:t>method</w:t>
-      </w:r>
-      <w:proofErr w:type="spellEnd"/>
-      <w:r>
-        <w:rPr>
-          <w:rFonts w:ascii="Arial" w:hAnsi="Arial" w:cs="Arial"/>
-        </w:rPr>
-        <w:t xml:space="preserve">, </w:t>
+        <w:t xml:space="preserve">HP” COMPORTA -variables, - method, </w:t>
       </w:r>
     </w:p>
     <w:p>
@@ -29694,7 +29283,6 @@
           <w:lang w:val="en-US"/>
         </w:rPr>
       </w:pPr>
-      <w:proofErr w:type="spellStart"/>
       <w:r>
         <w:rPr>
           <w:rFonts w:ascii="Arial" w:hAnsi="Arial" w:cs="Arial"/>
@@ -29703,7 +29291,6 @@
         </w:rPr>
         <w:t>Estilo</w:t>
       </w:r>
-      <w:proofErr w:type="spellEnd"/>
     </w:p>
     <w:p>
       <w:pPr>
@@ -31338,44 +30925,19 @@
           <w:lang w:val="en-US"/>
         </w:rPr>
       </w:pPr>
-      <w:proofErr w:type="spellStart"/>
       <w:r>
         <w:rPr>
           <w:rFonts w:ascii="Arial" w:hAnsi="Arial" w:cs="Arial"/>
           <w:lang w:val="en-US"/>
         </w:rPr>
-        <w:t>Setcookie</w:t>
-      </w:r>
-      <w:proofErr w:type="spellEnd"/>
+        <w:t>Setcookie (name*, value*, expire*, p</w:t>
+      </w:r>
       <w:r>
         <w:rPr>
           <w:rFonts w:ascii="Arial" w:hAnsi="Arial" w:cs="Arial"/>
           <w:lang w:val="en-US"/>
         </w:rPr>
-        <w:t xml:space="preserve"> (name*, value*, expire*, p</w:t>
-      </w:r>
-      <w:r>
-        <w:rPr>
-          <w:rFonts w:ascii="Arial" w:hAnsi="Arial" w:cs="Arial"/>
-          <w:lang w:val="en-US"/>
-        </w:rPr>
-        <w:t xml:space="preserve">ath*, domain*, secure, </w:t>
-      </w:r>
-      <w:proofErr w:type="spellStart"/>
-      <w:r>
-        <w:rPr>
-          <w:rFonts w:ascii="Arial" w:hAnsi="Arial" w:cs="Arial"/>
-          <w:lang w:val="en-US"/>
-        </w:rPr>
-        <w:t>httponly</w:t>
-      </w:r>
-      <w:proofErr w:type="spellEnd"/>
-      <w:r>
-        <w:rPr>
-          <w:rFonts w:ascii="Arial" w:hAnsi="Arial" w:cs="Arial"/>
-          <w:lang w:val="en-US"/>
-        </w:rPr>
-        <w:t>, options)</w:t>
+        <w:t>ath*, domain*, secure, httponly, options)</w:t>
       </w:r>
     </w:p>
     <w:p>
@@ -31389,7 +30951,6 @@
           <w:rFonts w:ascii="Arial" w:hAnsi="Arial" w:cs="Arial"/>
         </w:rPr>
       </w:pPr>
-      <w:proofErr w:type="spellStart"/>
       <w:r>
         <w:rPr>
           <w:rFonts w:ascii="Arial" w:hAnsi="Arial" w:cs="Arial"/>
@@ -31397,20 +30958,11 @@
         </w:rPr>
         <w:t>Name</w:t>
       </w:r>
-      <w:proofErr w:type="spellEnd"/>
-      <w:r>
-        <w:rPr>
-          <w:rFonts w:ascii="Arial" w:hAnsi="Arial" w:cs="Arial"/>
-        </w:rPr>
-        <w:t>=nombr</w:t>
-      </w:r>
-      <w:bookmarkStart w:id="0" w:name="_GoBack"/>
-      <w:bookmarkEnd w:id="0"/>
-      <w:r>
-        <w:rPr>
-          <w:rFonts w:ascii="Arial" w:hAnsi="Arial" w:cs="Arial"/>
-        </w:rPr>
-        <w:t>e de</w:t>
+      <w:r>
+        <w:rPr>
+          <w:rFonts w:ascii="Arial" w:hAnsi="Arial" w:cs="Arial"/>
+        </w:rPr>
+        <w:t>=nombre de</w:t>
       </w:r>
       <w:r>
         <w:rPr>
@@ -31430,22 +30982,13 @@
           <w:rFonts w:ascii="Arial" w:hAnsi="Arial" w:cs="Arial"/>
         </w:rPr>
       </w:pPr>
-      <w:proofErr w:type="spellStart"/>
       <w:r>
         <w:rPr>
           <w:rFonts w:ascii="Arial" w:hAnsi="Arial" w:cs="Arial"/>
           <w:b/>
         </w:rPr>
         <w:lastRenderedPageBreak/>
-        <w:t>Value</w:t>
-      </w:r>
-      <w:proofErr w:type="spellEnd"/>
-      <w:r>
-        <w:rPr>
-          <w:rFonts w:ascii="Arial" w:hAnsi="Arial" w:cs="Arial"/>
-          <w:b/>
-        </w:rPr>
-        <w:t>=valor</w:t>
+        <w:t>Value=valor</w:t>
       </w:r>
       <w:r>
         <w:rPr>
@@ -38093,7 +37636,7 @@
 </file>
 
 <file path=customXml/itemProps1.xml><?xml version="1.0" encoding="utf-8"?>
-<ds:datastoreItem xmlns:ds="http://schemas.openxmlformats.org/officeDocument/2006/customXml" ds:itemID="{9C4CA58B-87AD-40FE-B272-7AAA3A570B3A}">
+<ds:datastoreItem xmlns:ds="http://schemas.openxmlformats.org/officeDocument/2006/customXml" ds:itemID="{6D7BB3FF-E7CB-4638-9354-599D3306A982}">
   <ds:schemaRefs>
     <ds:schemaRef ds:uri="http://schemas.openxmlformats.org/officeDocument/2006/bibliography"/>
   </ds:schemaRefs>

</xml_diff>